<commit_message>
fix: correct .docx generation and review modal UI
</commit_message>
<xml_diff>
--- a/backend/templates/peticao_bpc_loas.docx
+++ b/backend/templates/peticao_bpc_loas.docx
@@ -348,7 +348,7 @@
           <w:szCs w:val="24"/>
           <w:rtl w:val="0"/>
         </w:rPr>
-        <w:t xml:space="preserve">{{sufixo_genero}}</w:t>
+        <w:t xml:space="preserve">o{{sufixo_genero}}</w:t>
       </w:r>
       <w:r>
         <w:rPr>
@@ -1851,6 +1851,11 @@
         </w:rPr>
         <w:t xml:space="preserve"> </w:t>
       </w:r>
+      <w:r>
+        <w:rPr>
+          <w:rtl w:val="0"/>
+        </w:rPr>
+      </w:r>
     </w:p>
     <w:p>
       <w:pPr>
@@ -2294,7 +2299,7 @@
           <w:szCs w:val="24"/>
           <w:rtl w:val="0"/>
         </w:rPr>
-        <w:t xml:space="preserve">ser a pessoa com </w:t>
+        <w:t xml:space="preserve">ser </w:t>
       </w:r>
       <w:r>
         <w:rPr>
@@ -2436,7 +2441,7 @@
           <w:szCs w:val="24"/>
           <w:rtl w:val="0"/>
         </w:rPr>
-        <w:t xml:space="preserve">psiquiatra, {{nome_medico}}, CRM/{{crm}}</w:t>
+        <w:t xml:space="preserve">psiquiatra, {{nome_medico}}, CRM/{{estado_crm}} {{crm_medico}}  </w:t>
       </w:r>
     </w:p>
     <w:p>
@@ -2626,7 +2631,7 @@
           <w:shd w:fill="fff2cc" w:val="clear"/>
           <w:rtl w:val="0"/>
         </w:rPr>
-        <w:t xml:space="preserve">{{motivo_indeferimento}}.</w:t>
+        <w:t xml:space="preserve">{{motivo_indeferimento}}</w:t>
       </w:r>
       <w:r>
         <w:rPr>
@@ -4707,7 +4712,7 @@
       <w:pPr>
         <w:widowControl w:val="0"/>
         <w:spacing w:line="360" w:lineRule="auto"/>
-        <w:ind w:left="17.760009765625" w:right="-70.8661417322827"/>
+        <w:ind w:left="17.760009765625" w:right="-70.8661417322827" w:firstLine="0"/>
         <w:rPr>
           <w:rFonts w:ascii="Times New Roman" w:cs="Times New Roman" w:eastAsia="Times New Roman" w:hAnsi="Times New Roman"/>
           <w:sz w:val="24"/>
@@ -4728,7 +4733,7 @@
       <w:pPr>
         <w:widowControl w:val="0"/>
         <w:spacing w:line="360" w:lineRule="auto"/>
-        <w:ind w:left="17.760009765625" w:right="-70.8661417322827"/>
+        <w:ind w:left="17.760009765625" w:right="-70.8661417322827" w:firstLine="0"/>
         <w:rPr>
           <w:rFonts w:ascii="Times New Roman" w:cs="Times New Roman" w:eastAsia="Times New Roman" w:hAnsi="Times New Roman"/>
           <w:sz w:val="24"/>
@@ -4749,7 +4754,7 @@
       <w:pPr>
         <w:widowControl w:val="0"/>
         <w:spacing w:line="360" w:lineRule="auto"/>
-        <w:ind w:left="17.760009765625" w:right="-70.8661417322827"/>
+        <w:ind w:left="17.760009765625" w:right="-70.8661417322827" w:firstLine="0"/>
         <w:rPr>
           <w:rFonts w:ascii="Times New Roman" w:cs="Times New Roman" w:eastAsia="Times New Roman" w:hAnsi="Times New Roman"/>
           <w:sz w:val="24"/>
@@ -4931,6 +4936,11 @@
         </w:rPr>
         <w:t xml:space="preserve"> </w:t>
       </w:r>
+      <w:r>
+        <w:rPr>
+          <w:rtl w:val="0"/>
+        </w:rPr>
+      </w:r>
     </w:p>
     <w:p>
       <w:pPr>
@@ -7733,6 +7743,11 @@
         </w:rPr>
         <w:t xml:space="preserve"> </w:t>
       </w:r>
+      <w:r>
+        <w:rPr>
+          <w:rtl w:val="0"/>
+        </w:rPr>
+      </w:r>
     </w:p>
     <w:p>
       <w:pPr>
@@ -8106,6 +8121,11 @@
         </w:rPr>
         <w:t xml:space="preserve"> </w:t>
       </w:r>
+      <w:r>
+        <w:rPr>
+          <w:rtl w:val="0"/>
+        </w:rPr>
+      </w:r>
     </w:p>
     <w:p>
       <w:pPr>
@@ -9191,7 +9211,7 @@
           <w:vertAlign w:val="baseline"/>
           <w:rtl w:val="0"/>
         </w:rPr>
-        <w:t xml:space="preserve"> </w:t>
+        <w:t xml:space="preserve"> (</w:t>
       </w:r>
       <w:r>
         <w:rPr>
@@ -9216,7 +9236,7 @@
           <w:vertAlign w:val="baseline"/>
           <w:rtl w:val="0"/>
         </w:rPr>
-        <w:t xml:space="preserve">. </w:t>
+        <w:t xml:space="preserve">). </w:t>
       </w:r>
     </w:p>
     <w:p>
@@ -9443,6 +9463,98 @@
     </w:p>
     <w:p>
       <w:pPr>
+        <w:widowControl w:val="0"/>
+        <w:spacing w:line="360" w:lineRule="auto"/>
+        <w:jc w:val="center"/>
+        <w:rPr>
+          <w:rFonts w:ascii="Times New Roman" w:cs="Times New Roman" w:eastAsia="Times New Roman" w:hAnsi="Times New Roman"/>
+          <w:b w:val="1"/>
+          <w:sz w:val="24"/>
+          <w:szCs w:val="24"/>
+        </w:rPr>
+      </w:pPr>
+      <w:r>
+        <w:rPr>
+          <w:rFonts w:ascii="Times New Roman" w:cs="Times New Roman" w:eastAsia="Times New Roman" w:hAnsi="Times New Roman"/>
+          <w:b w:val="1"/>
+          <w:sz w:val="24"/>
+          <w:szCs w:val="24"/>
+          <w:rtl w:val="0"/>
+        </w:rPr>
+        <w:t xml:space="preserve">{% for adv in advogados %}</w:t>
+      </w:r>
+    </w:p>
+    <w:p>
+      <w:pPr>
+        <w:widowControl w:val="0"/>
+        <w:spacing w:line="360" w:lineRule="auto"/>
+        <w:jc w:val="center"/>
+        <w:rPr>
+          <w:rFonts w:ascii="Times New Roman" w:cs="Times New Roman" w:eastAsia="Times New Roman" w:hAnsi="Times New Roman"/>
+          <w:b w:val="1"/>
+          <w:sz w:val="24"/>
+          <w:szCs w:val="24"/>
+        </w:rPr>
+      </w:pPr>
+      <w:r>
+        <w:rPr>
+          <w:rFonts w:ascii="Times New Roman" w:cs="Times New Roman" w:eastAsia="Times New Roman" w:hAnsi="Times New Roman"/>
+          <w:b w:val="1"/>
+          <w:sz w:val="24"/>
+          <w:szCs w:val="24"/>
+          <w:rtl w:val="0"/>
+        </w:rPr>
+        <w:t xml:space="preserve">{{ adv.nome }}</w:t>
+      </w:r>
+    </w:p>
+    <w:p>
+      <w:pPr>
+        <w:widowControl w:val="0"/>
+        <w:spacing w:line="360" w:lineRule="auto"/>
+        <w:jc w:val="center"/>
+        <w:rPr>
+          <w:rFonts w:ascii="Times New Roman" w:cs="Times New Roman" w:eastAsia="Times New Roman" w:hAnsi="Times New Roman"/>
+          <w:b w:val="1"/>
+          <w:sz w:val="24"/>
+          <w:szCs w:val="24"/>
+        </w:rPr>
+      </w:pPr>
+      <w:r>
+        <w:rPr>
+          <w:rFonts w:ascii="Times New Roman" w:cs="Times New Roman" w:eastAsia="Times New Roman" w:hAnsi="Times New Roman"/>
+          <w:b w:val="1"/>
+          <w:sz w:val="24"/>
+          <w:szCs w:val="24"/>
+          <w:rtl w:val="0"/>
+        </w:rPr>
+        <w:t xml:space="preserve">OAB/{{ adv.uf }} {{ adv.oab }}</w:t>
+      </w:r>
+    </w:p>
+    <w:p>
+      <w:pPr>
+        <w:widowControl w:val="0"/>
+        <w:spacing w:line="360" w:lineRule="auto"/>
+        <w:jc w:val="center"/>
+        <w:rPr>
+          <w:rFonts w:ascii="Times New Roman" w:cs="Times New Roman" w:eastAsia="Times New Roman" w:hAnsi="Times New Roman"/>
+          <w:b w:val="1"/>
+          <w:sz w:val="24"/>
+          <w:szCs w:val="24"/>
+        </w:rPr>
+      </w:pPr>
+      <w:r>
+        <w:rPr>
+          <w:rFonts w:ascii="Times New Roman" w:cs="Times New Roman" w:eastAsia="Times New Roman" w:hAnsi="Times New Roman"/>
+          <w:b w:val="1"/>
+          <w:sz w:val="24"/>
+          <w:szCs w:val="24"/>
+          <w:rtl w:val="0"/>
+        </w:rPr>
+        <w:t xml:space="preserve">{% endfor %}</w:t>
+      </w:r>
+    </w:p>
+    <w:p>
+      <w:pPr>
         <w:keepNext w:val="0"/>
         <w:keepLines w:val="0"/>
         <w:pageBreakBefore w:val="0"/>
@@ -9461,27 +9573,10 @@
         <w:rPr>
           <w:rFonts w:ascii="Times New Roman" w:cs="Times New Roman" w:eastAsia="Times New Roman" w:hAnsi="Times New Roman"/>
           <w:b w:val="1"/>
-          <w:i w:val="0"/>
-          <w:smallCaps w:val="0"/>
-          <w:strike w:val="0"/>
-          <w:color w:val="000000"/>
-          <w:sz w:val="24"/>
-          <w:szCs w:val="24"/>
-          <w:u w:val="none"/>
-          <w:shd w:fill="auto" w:val="clear"/>
-          <w:vertAlign w:val="baseline"/>
-        </w:rPr>
-      </w:pPr>
-      <w:r>
-        <w:rPr>
-          <w:rFonts w:ascii="Times New Roman" w:cs="Times New Roman" w:eastAsia="Times New Roman" w:hAnsi="Times New Roman"/>
-          <w:b w:val="1"/>
-          <w:sz w:val="24"/>
-          <w:szCs w:val="24"/>
-          <w:rtl w:val="0"/>
-        </w:rPr>
-        <w:t xml:space="preserve">{{adv1}}</w:t>
-      </w:r>
+          <w:sz w:val="24"/>
+          <w:szCs w:val="24"/>
+        </w:rPr>
+      </w:pPr>
       <w:r>
         <w:rPr>
           <w:rtl w:val="0"/>
@@ -9514,57 +9609,8 @@
       </w:pPr>
       <w:r>
         <w:rPr>
-          <w:rFonts w:ascii="Times New Roman" w:cs="Times New Roman" w:eastAsia="Times New Roman" w:hAnsi="Times New Roman"/>
-          <w:b w:val="1"/>
-          <w:i w:val="0"/>
-          <w:smallCaps w:val="0"/>
-          <w:strike w:val="0"/>
-          <w:color w:val="000000"/>
-          <w:sz w:val="24"/>
-          <w:szCs w:val="24"/>
-          <w:u w:val="none"/>
-          <w:shd w:fill="auto" w:val="clear"/>
-          <w:vertAlign w:val="baseline"/>
-          <w:rtl w:val="0"/>
-        </w:rPr>
-        <w:t xml:space="preserve">OAB/</w:t>
-      </w:r>
-      <w:r>
-        <w:rPr>
-          <w:rFonts w:ascii="Times New Roman" w:cs="Times New Roman" w:eastAsia="Times New Roman" w:hAnsi="Times New Roman"/>
-          <w:b w:val="1"/>
-          <w:sz w:val="24"/>
-          <w:szCs w:val="24"/>
-          <w:rtl w:val="0"/>
-        </w:rPr>
-        <w:t xml:space="preserve">{{uf_oab1}}</w:t>
-      </w:r>
-      <w:r>
-        <w:rPr>
-          <w:rFonts w:ascii="Times New Roman" w:cs="Times New Roman" w:eastAsia="Times New Roman" w:hAnsi="Times New Roman"/>
-          <w:b w:val="1"/>
-          <w:i w:val="0"/>
-          <w:smallCaps w:val="0"/>
-          <w:strike w:val="0"/>
-          <w:color w:val="000000"/>
-          <w:sz w:val="24"/>
-          <w:szCs w:val="24"/>
-          <w:u w:val="none"/>
-          <w:shd w:fill="auto" w:val="clear"/>
-          <w:vertAlign w:val="baseline"/>
-          <w:rtl w:val="0"/>
-        </w:rPr>
-        <w:t xml:space="preserve"> </w:t>
-      </w:r>
-      <w:r>
-        <w:rPr>
-          <w:rFonts w:ascii="Times New Roman" w:cs="Times New Roman" w:eastAsia="Times New Roman" w:hAnsi="Times New Roman"/>
-          <w:b w:val="1"/>
-          <w:sz w:val="24"/>
-          <w:szCs w:val="24"/>
-          <w:rtl w:val="0"/>
-        </w:rPr>
-        <w:t xml:space="preserve">{{oab1}}</w:t>
+          <w:rtl w:val="0"/>
+        </w:rPr>
       </w:r>
     </w:p>
     <w:p>
@@ -9587,27 +9633,10 @@
         <w:rPr>
           <w:rFonts w:ascii="Times New Roman" w:cs="Times New Roman" w:eastAsia="Times New Roman" w:hAnsi="Times New Roman"/>
           <w:b w:val="1"/>
-          <w:i w:val="0"/>
-          <w:smallCaps w:val="0"/>
-          <w:strike w:val="0"/>
-          <w:color w:val="000000"/>
-          <w:sz w:val="24"/>
-          <w:szCs w:val="24"/>
-          <w:u w:val="none"/>
-          <w:shd w:fill="auto" w:val="clear"/>
-          <w:vertAlign w:val="baseline"/>
-        </w:rPr>
-      </w:pPr>
-      <w:r>
-        <w:rPr>
-          <w:rFonts w:ascii="Times New Roman" w:cs="Times New Roman" w:eastAsia="Times New Roman" w:hAnsi="Times New Roman"/>
-          <w:b w:val="1"/>
-          <w:sz w:val="24"/>
-          <w:szCs w:val="24"/>
-          <w:rtl w:val="0"/>
-        </w:rPr>
-        <w:t xml:space="preserve">{{adv2}}</w:t>
-      </w:r>
+          <w:sz w:val="24"/>
+          <w:szCs w:val="24"/>
+        </w:rPr>
+      </w:pPr>
       <w:r>
         <w:rPr>
           <w:rtl w:val="0"/>
@@ -9634,157 +9663,14 @@
         <w:rPr>
           <w:rFonts w:ascii="Times New Roman" w:cs="Times New Roman" w:eastAsia="Times New Roman" w:hAnsi="Times New Roman"/>
           <w:b w:val="1"/>
-          <w:i w:val="0"/>
-          <w:smallCaps w:val="0"/>
-          <w:strike w:val="0"/>
-          <w:color w:val="000000"/>
-          <w:sz w:val="24"/>
-          <w:szCs w:val="24"/>
-          <w:u w:val="none"/>
-          <w:shd w:fill="auto" w:val="clear"/>
-          <w:vertAlign w:val="baseline"/>
-        </w:rPr>
-      </w:pPr>
-      <w:r>
-        <w:rPr>
-          <w:rFonts w:ascii="Times New Roman" w:cs="Times New Roman" w:eastAsia="Times New Roman" w:hAnsi="Times New Roman"/>
-          <w:b w:val="1"/>
-          <w:i w:val="0"/>
-          <w:smallCaps w:val="0"/>
-          <w:strike w:val="0"/>
-          <w:color w:val="000000"/>
-          <w:sz w:val="24"/>
-          <w:szCs w:val="24"/>
-          <w:u w:val="none"/>
-          <w:shd w:fill="auto" w:val="clear"/>
-          <w:vertAlign w:val="baseline"/>
-          <w:rtl w:val="0"/>
-        </w:rPr>
-        <w:t xml:space="preserve">OAB</w:t>
-      </w:r>
-      <w:r>
-        <w:rPr>
-          <w:rFonts w:ascii="Times New Roman" w:cs="Times New Roman" w:eastAsia="Times New Roman" w:hAnsi="Times New Roman"/>
-          <w:b w:val="1"/>
-          <w:sz w:val="24"/>
-          <w:szCs w:val="24"/>
-          <w:rtl w:val="0"/>
-        </w:rPr>
-        <w:t xml:space="preserve">/{{uf_oab2}}</w:t>
-      </w:r>
-      <w:r>
-        <w:rPr>
-          <w:rFonts w:ascii="Times New Roman" w:cs="Times New Roman" w:eastAsia="Times New Roman" w:hAnsi="Times New Roman"/>
-          <w:b w:val="1"/>
-          <w:i w:val="0"/>
-          <w:smallCaps w:val="0"/>
-          <w:strike w:val="0"/>
-          <w:color w:val="000000"/>
-          <w:sz w:val="24"/>
-          <w:szCs w:val="24"/>
-          <w:u w:val="none"/>
-          <w:shd w:fill="auto" w:val="clear"/>
-          <w:vertAlign w:val="baseline"/>
-          <w:rtl w:val="0"/>
-        </w:rPr>
-        <w:t xml:space="preserve"> </w:t>
-      </w:r>
-      <w:r>
-        <w:rPr>
-          <w:rFonts w:ascii="Times New Roman" w:cs="Times New Roman" w:eastAsia="Times New Roman" w:hAnsi="Times New Roman"/>
-          <w:b w:val="1"/>
-          <w:sz w:val="24"/>
-          <w:szCs w:val="24"/>
-          <w:rtl w:val="0"/>
-        </w:rPr>
-        <w:t xml:space="preserve">{{oab2}}</w:t>
-      </w:r>
-      <w:r>
-        <w:rPr>
-          <w:rFonts w:ascii="Times New Roman" w:cs="Times New Roman" w:eastAsia="Times New Roman" w:hAnsi="Times New Roman"/>
-          <w:b w:val="1"/>
-          <w:i w:val="0"/>
-          <w:smallCaps w:val="0"/>
-          <w:strike w:val="0"/>
-          <w:color w:val="000000"/>
-          <w:sz w:val="24"/>
-          <w:szCs w:val="24"/>
-          <w:u w:val="none"/>
-          <w:shd w:fill="auto" w:val="clear"/>
-          <w:vertAlign w:val="baseline"/>
-          <w:rtl w:val="0"/>
-        </w:rPr>
-        <w:t xml:space="preserve"> </w:t>
-      </w:r>
-    </w:p>
-    <w:p>
-      <w:pPr>
-        <w:keepNext w:val="0"/>
-        <w:keepLines w:val="0"/>
-        <w:pageBreakBefore w:val="0"/>
-        <w:widowControl w:val="0"/>
-        <w:pBdr>
-          <w:top w:space="0" w:sz="0" w:val="nil"/>
-          <w:left w:space="0" w:sz="0" w:val="nil"/>
-          <w:bottom w:space="0" w:sz="0" w:val="nil"/>
-          <w:right w:space="0" w:sz="0" w:val="nil"/>
-          <w:between w:space="0" w:sz="0" w:val="nil"/>
-        </w:pBdr>
-        <w:shd w:fill="auto" w:val="clear"/>
-        <w:spacing w:after="0" w:before="0" w:line="360" w:lineRule="auto"/>
-        <w:ind w:left="0" w:right="0" w:firstLine="0"/>
-        <w:jc w:val="center"/>
-        <w:rPr>
-          <w:rFonts w:ascii="Times New Roman" w:cs="Times New Roman" w:eastAsia="Times New Roman" w:hAnsi="Times New Roman"/>
-          <w:b w:val="1"/>
-          <w:sz w:val="24"/>
-          <w:szCs w:val="24"/>
-        </w:rPr>
-      </w:pPr>
-      <w:r>
-        <w:rPr>
-          <w:rFonts w:ascii="Times New Roman" w:cs="Times New Roman" w:eastAsia="Times New Roman" w:hAnsi="Times New Roman"/>
-          <w:b w:val="1"/>
-          <w:sz w:val="24"/>
-          <w:szCs w:val="24"/>
-          <w:rtl w:val="0"/>
-        </w:rPr>
-        <w:t xml:space="preserve">{{adv3}}</w:t>
-      </w:r>
-    </w:p>
-    <w:p>
-      <w:pPr>
-        <w:keepNext w:val="0"/>
-        <w:keepLines w:val="0"/>
-        <w:pageBreakBefore w:val="0"/>
-        <w:widowControl w:val="0"/>
-        <w:pBdr>
-          <w:top w:space="0" w:sz="0" w:val="nil"/>
-          <w:left w:space="0" w:sz="0" w:val="nil"/>
-          <w:bottom w:space="0" w:sz="0" w:val="nil"/>
-          <w:right w:space="0" w:sz="0" w:val="nil"/>
-          <w:between w:space="0" w:sz="0" w:val="nil"/>
-        </w:pBdr>
-        <w:shd w:fill="auto" w:val="clear"/>
-        <w:spacing w:after="0" w:before="0" w:line="360" w:lineRule="auto"/>
-        <w:ind w:left="0" w:right="0" w:firstLine="0"/>
-        <w:jc w:val="center"/>
-        <w:rPr>
-          <w:rFonts w:ascii="Times New Roman" w:cs="Times New Roman" w:eastAsia="Times New Roman" w:hAnsi="Times New Roman"/>
-          <w:b w:val="1"/>
-          <w:sz w:val="24"/>
-          <w:szCs w:val="24"/>
-        </w:rPr>
-      </w:pPr>
-      <w:r>
-        <w:rPr>
-          <w:rFonts w:ascii="Times New Roman" w:cs="Times New Roman" w:eastAsia="Times New Roman" w:hAnsi="Times New Roman"/>
-          <w:b w:val="1"/>
-          <w:sz w:val="24"/>
-          <w:szCs w:val="24"/>
-          <w:rtl w:val="0"/>
-        </w:rPr>
-        <w:t xml:space="preserve">OAB/{{uf_oab3}} {{oab3}}</w:t>
+          <w:sz w:val="24"/>
+          <w:szCs w:val="24"/>
+        </w:rPr>
+      </w:pPr>
+      <w:r>
+        <w:rPr>
+          <w:rtl w:val="0"/>
+        </w:rPr>
       </w:r>
     </w:p>
     <w:p>
@@ -10215,7 +10101,7 @@
           <w:szCs w:val="24"/>
           <w:rtl w:val="0"/>
         </w:rPr>
-        <w:t xml:space="preserve">Tendo em vista o documento médico a seguir, pode-se afirmar que seu quadro iniciou  com o seu nascimento, com início de prova material em {{data_atestado}}. Observando que suas mazelas são doenças do neurodesenvolvimento.</w:t>
+        <w:t xml:space="preserve">Tendo em vista o documento médico a seguir, pode-se afirmar que seu quadro iniciou  com o seu nascimento, com início de prova material em {{data_atestado}} Observando que suas mazelas são doenças do neurodesenvolvimento.</w:t>
       </w:r>
     </w:p>
     <w:p>
@@ -10650,11 +10536,6 @@
         </w:rPr>
         <w:t xml:space="preserve">Considerando o diagnóstico da doença em que é acometido, a situação atual pode ser revertida ao longo do tempo e a Parte Autora pode frequentar a escola em igualdade de condições com as demais crianças?</w:t>
       </w:r>
-      <w:r>
-        <w:rPr>
-          <w:rtl w:val="0"/>
-        </w:rPr>
-      </w:r>
     </w:p>
     <w:p>
       <w:pPr>
@@ -10864,7 +10745,7 @@
           <w:szCs w:val="24"/>
           <w:rtl w:val="0"/>
         </w:rPr>
-        <w:t xml:space="preserve">{{adv1}}</w:t>
+        <w:t xml:space="preserve">{% for adv in advogados %}</w:t>
       </w:r>
     </w:p>
     <w:p>
@@ -10887,7 +10768,7 @@
           <w:szCs w:val="24"/>
           <w:rtl w:val="0"/>
         </w:rPr>
-        <w:t xml:space="preserve">OAB/{{uf_oab1}} {{oab1}}</w:t>
+        <w:t xml:space="preserve">{{ adv.nome.upper() }}</w:t>
       </w:r>
     </w:p>
     <w:p>
@@ -10910,7 +10791,7 @@
           <w:szCs w:val="24"/>
           <w:rtl w:val="0"/>
         </w:rPr>
-        <w:t xml:space="preserve">{{adv2}}</w:t>
+        <w:t xml:space="preserve">OAB/{{ adv.uf.upper() }} {{ adv.oab }}</w:t>
       </w:r>
     </w:p>
     <w:p>
@@ -10933,7 +10814,7 @@
           <w:szCs w:val="24"/>
           <w:rtl w:val="0"/>
         </w:rPr>
-        <w:t xml:space="preserve">OAB/{{uf_oab2}} {{oab2}} </w:t>
+        <w:t xml:space="preserve">{% endfor %}</w:t>
       </w:r>
     </w:p>
     <w:p>
@@ -10950,13 +10831,8 @@
       </w:pPr>
       <w:r>
         <w:rPr>
-          <w:rFonts w:ascii="Times New Roman" w:cs="Times New Roman" w:eastAsia="Times New Roman" w:hAnsi="Times New Roman"/>
-          <w:b w:val="1"/>
-          <w:sz w:val="24"/>
-          <w:szCs w:val="24"/>
-          <w:rtl w:val="0"/>
-        </w:rPr>
-        <w:t xml:space="preserve">{{adv3}}</w:t>
+          <w:rtl w:val="0"/>
+        </w:rPr>
       </w:r>
     </w:p>
     <w:p>
@@ -10973,13 +10849,8 @@
       </w:pPr>
       <w:r>
         <w:rPr>
-          <w:rFonts w:ascii="Times New Roman" w:cs="Times New Roman" w:eastAsia="Times New Roman" w:hAnsi="Times New Roman"/>
-          <w:b w:val="1"/>
-          <w:sz w:val="24"/>
-          <w:szCs w:val="24"/>
-          <w:rtl w:val="0"/>
-        </w:rPr>
-        <w:t xml:space="preserve">OAB/{{uf_oab3}} {{oab3}}</w:t>
+          <w:rtl w:val="0"/>
+        </w:rPr>
       </w:r>
     </w:p>
     <w:p>

</xml_diff>

<commit_message>
feat: add office details to generated docx template
</commit_message>
<xml_diff>
--- a/backend/templates/peticao_bpc_loas.docx
+++ b/backend/templates/peticao_bpc_loas.docx
@@ -348,7 +348,7 @@
           <w:szCs w:val="24"/>
           <w:rtl w:val="0"/>
         </w:rPr>
-        <w:t xml:space="preserve">o{{sufixo_genero}}</w:t>
+        <w:t xml:space="preserve">{{sufixo_genero}}</w:t>
       </w:r>
       <w:r>
         <w:rPr>
@@ -9504,7 +9504,7 @@
           <w:szCs w:val="24"/>
           <w:rtl w:val="0"/>
         </w:rPr>
-        <w:t xml:space="preserve">{{ adv.nome }}</w:t>
+        <w:t xml:space="preserve">{{ adv.nome.upper() }}</w:t>
       </w:r>
     </w:p>
     <w:p>
@@ -9527,7 +9527,7 @@
           <w:szCs w:val="24"/>
           <w:rtl w:val="0"/>
         </w:rPr>
-        <w:t xml:space="preserve">OAB/{{ adv.uf }} {{ adv.oab }}</w:t>
+        <w:t xml:space="preserve">OAB/{{ adv.uf.upper() }} {{ adv.oab }}</w:t>
       </w:r>
     </w:p>
     <w:p>
@@ -9551,6 +9551,24 @@
           <w:rtl w:val="0"/>
         </w:rPr>
         <w:t xml:space="preserve">{% endfor %}</w:t>
+      </w:r>
+    </w:p>
+    <w:p>
+      <w:pPr>
+        <w:widowControl w:val="0"/>
+        <w:spacing w:line="360" w:lineRule="auto"/>
+        <w:jc w:val="center"/>
+        <w:rPr>
+          <w:rFonts w:ascii="Times New Roman" w:cs="Times New Roman" w:eastAsia="Times New Roman" w:hAnsi="Times New Roman"/>
+          <w:b w:val="1"/>
+          <w:sz w:val="24"/>
+          <w:szCs w:val="24"/>
+        </w:rPr>
+      </w:pPr>
+      <w:r>
+        <w:rPr>
+          <w:rtl w:val="0"/>
+        </w:rPr>
       </w:r>
     </w:p>
     <w:p>
@@ -10926,7 +10944,7 @@
         <w:szCs w:val="20"/>
         <w:rtl w:val="0"/>
       </w:rPr>
-      <w:t xml:space="preserve">{{endereco_adv}}, {{email_adv}}</w:t>
+      <w:t xml:space="preserve">{{endereco_escritorio}}, {{email_escritorio}}</w:t>
     </w:r>
     <w:r>
       <w:rPr>
@@ -10945,7 +10963,7 @@
         <w:szCs w:val="20"/>
         <w:rtl w:val="0"/>
       </w:rPr>
-      <w:t xml:space="preserve"> Tel.: {{telefone_adv}}</w:t>
+      <w:t xml:space="preserve"> Tel.: {{telefone_escritorio}}</w:t>
     </w:r>
   </w:p>
 </w:ftr>

</xml_diff>